<commit_message>
Worked on changing doc and images in accordance with latest better UI ideas
</commit_message>
<xml_diff>
--- a/ExternalReosurces/Documentation/GDD.docx
+++ b/ExternalReosurces/Documentation/GDD.docx
@@ -3623,7 +3623,7 @@
           <w:szCs w:val="22"/>
           <w:rtl w:val="0"/>
         </w:rPr>
-        <w:t xml:space="preserve">  All the weapons go on a tank turret. The turret can have many slots for both tank mains and supplementaries. All non-weapon components go on the chassis, just like the turret itself. </w:t>
+        <w:t xml:space="preserve">  All the weapons go on a tank turret. The turret can have many slots for both tank mains and supplementaries. The turret is defined by how many gun slots it has. Any turret can be put on any kind of chassis for experimentation.</w:t>
       </w:r>
     </w:p>
     <w:p>
@@ -3643,7 +3643,27 @@
           <w:szCs w:val="22"/>
           <w:rtl w:val="0"/>
         </w:rPr>
-        <w:t xml:space="preserve">The chassis determines the base construction durability of the tank. On top of this, several types of things can be added, like and engine, tracks, armor plating, shield generator, etc. When a chassis is bought, it has a standard set of tracks and engine out of the box. These are worthless to sell, but they provide the base standard for that chassis. A tank is not allowed to enter the arena without at least a turret, a chassis and an engine and tracks on that chassis. </w:t>
+        <w:t xml:space="preserve">All non-weapon components go on the chassis, just like the turret itself. The chassis determines the base construction durability of the tank. On top of this, several types of things can be added, like and engine, tracks, armor plating, shield generator, etc. When a chassis is bought, it has a standard set of tracks and engine out of the box. These are worthless to sell, but they provide the base standard for that chassis. A tank is not allowed to enter the arena without at least a turret, a chassis and an engine and tracks on that chassis. Buying a chassis will replace your engine/tracks if they are worse than the base chassis requirements (chassis has min engine torque requirements and min tracks armor specified)</w:t>
+      </w:r>
+    </w:p>
+    <w:p>
+      <w:pPr>
+        <w:keepNext w:val="0"/>
+        <w:keepLines w:val="0"/>
+        <w:widowControl w:val="1"/>
+        <w:spacing w:after="0" w:before="0" w:line="276" w:lineRule="auto"/>
+        <w:ind w:left="0" w:right="0" w:firstLine="0"/>
+        <w:contextualSpacing w:val="0"/>
+        <w:jc w:val="left"/>
+      </w:pPr>
+      <w:r>
+        <w:rPr>
+          <w:rFonts w:ascii="Arial" w:cs="Arial" w:eastAsia="Arial" w:hAnsi="Arial"/>
+          <w:sz w:val="22"/>
+          <w:szCs w:val="22"/>
+          <w:rtl w:val="0"/>
+        </w:rPr>
+        <w:t xml:space="preserve">All components have mass. The more you accumulate, the harder it will be for the engine to handle the load, making you move slower and become an easier target.</w:t>
       </w:r>
     </w:p>
     <w:p>
@@ -4546,16 +4566,16 @@
           <w:vertAlign w:val="baseline"/>
           <w:rtl w:val="0"/>
         </w:rPr>
-        <w:t xml:space="preserve"> chassis</w:t>
-      </w:r>
-      <w:r>
-        <w:rPr>
-          <w:rFonts w:ascii="Arial" w:cs="Arial" w:eastAsia="Arial" w:hAnsi="Arial"/>
-          <w:sz w:val="22"/>
-          <w:szCs w:val="22"/>
-          <w:rtl w:val="0"/>
-        </w:rPr>
-        <w:t xml:space="preserve"> or turret for most)</w:t>
+        <w:t xml:space="preserve"> </w:t>
+      </w:r>
+      <w:r>
+        <w:rPr>
+          <w:rFonts w:ascii="Arial" w:cs="Arial" w:eastAsia="Arial" w:hAnsi="Arial"/>
+          <w:sz w:val="22"/>
+          <w:szCs w:val="22"/>
+          <w:rtl w:val="0"/>
+        </w:rPr>
+        <w:t xml:space="preserve">has part mass and other shop stats)</w:t>
       </w:r>
       <w:r>
         <w:rPr>
@@ -4810,7 +4830,7 @@
           <w:szCs w:val="22"/>
           <w:rtl w:val="0"/>
         </w:rPr>
-        <w:t xml:space="preserve">every enemy has a type name, has a bounty amount</w:t>
+        <w:t xml:space="preserve">every enemy has a type name, has a bounty amount, health</w:t>
       </w:r>
       <w:r>
         <w:rPr>
@@ -5916,17 +5936,17 @@
             <wp:extent cx="5943600" cy="5570794"/>
             <wp:effectExtent b="0" l="0" r="0" t="0"/>
             <wp:wrapTopAndBottom distB="0" distT="0"/>
-            <wp:docPr id="3" name="image05.png"/>
+            <wp:docPr descr="weapons_view_overall.png" id="3" name="image05.png"/>
             <a:graphic>
               <a:graphicData uri="http://schemas.openxmlformats.org/drawingml/2006/picture">
                 <pic:pic>
                   <pic:nvPicPr>
-                    <pic:cNvPr id="0" name="image05.png"/>
+                    <pic:cNvPr descr="weapons_view_overall.png" id="0" name="image05.png"/>
                     <pic:cNvPicPr preferRelativeResize="0"/>
                   </pic:nvPicPr>
                   <pic:blipFill>
                     <a:blip r:embed="rId12"/>
-                    <a:srcRect b="0" l="0" r="0" t="0"/>
+                    <a:srcRect b="295" l="0" r="0" t="295"/>
                     <a:stretch>
                       <a:fillRect/>
                     </a:stretch>
@@ -6009,17 +6029,17 @@
             <wp:extent cx="5943600" cy="5562600"/>
             <wp:effectExtent b="0" l="0" r="0" t="0"/>
             <wp:wrapTopAndBottom distB="114300" distT="114300"/>
-            <wp:docPr id="1" name="image01.png"/>
+            <wp:docPr descr="weapons_view_detailes.png" id="1" name="image01.png"/>
             <a:graphic>
               <a:graphicData uri="http://schemas.openxmlformats.org/drawingml/2006/picture">
                 <pic:pic>
                   <pic:nvPicPr>
-                    <pic:cNvPr id="0" name="image01.png"/>
+                    <pic:cNvPr descr="weapons_view_detailes.png" id="0" name="image01.png"/>
                     <pic:cNvPicPr preferRelativeResize="0"/>
                   </pic:nvPicPr>
                   <pic:blipFill>
                     <a:blip r:embed="rId13"/>
-                    <a:srcRect b="0" l="0" r="0" t="0"/>
+                    <a:srcRect b="598" l="0" r="0" t="598"/>
                     <a:stretch>
                       <a:fillRect/>
                     </a:stretch>
@@ -6087,17 +6107,17 @@
             <wp:extent cx="6727825" cy="3881438"/>
             <wp:effectExtent b="0" l="0" r="0" t="0"/>
             <wp:wrapTopAndBottom distB="0" distT="0"/>
-            <wp:docPr id="2" name="image03.png"/>
+            <wp:docPr descr="parts_view_overall.png" id="2" name="image04.png"/>
             <a:graphic>
               <a:graphicData uri="http://schemas.openxmlformats.org/drawingml/2006/picture">
                 <pic:pic>
                   <pic:nvPicPr>
-                    <pic:cNvPr id="0" name="image03.png"/>
+                    <pic:cNvPr descr="parts_view_overall.png" id="0" name="image04.png"/>
                     <pic:cNvPicPr preferRelativeResize="0"/>
                   </pic:nvPicPr>
                   <pic:blipFill>
                     <a:blip r:embed="rId14"/>
-                    <a:srcRect b="0" l="0" r="0" t="0"/>
+                    <a:srcRect b="4311" l="0" r="0" t="4311"/>
                     <a:stretch>
                       <a:fillRect/>
                     </a:stretch>
@@ -6186,17 +6206,17 @@
             <wp:extent cx="5943600" cy="3429000"/>
             <wp:effectExtent b="0" l="0" r="0" t="0"/>
             <wp:wrapTopAndBottom distB="0" distT="0"/>
-            <wp:docPr id="4" name="image07.png"/>
+            <wp:docPr descr="parts_view_details.png" id="4" name="image07.png"/>
             <a:graphic>
               <a:graphicData uri="http://schemas.openxmlformats.org/drawingml/2006/picture">
                 <pic:pic>
                   <pic:nvPicPr>
-                    <pic:cNvPr id="0" name="image07.png"/>
+                    <pic:cNvPr descr="parts_view_details.png" id="0" name="image07.png"/>
                     <pic:cNvPicPr preferRelativeResize="0"/>
                   </pic:nvPicPr>
                   <pic:blipFill>
                     <a:blip r:embed="rId15"/>
-                    <a:srcRect b="0" l="0" r="0" t="0"/>
+                    <a:srcRect b="4578" l="0" r="0" t="4578"/>
                     <a:stretch>
                       <a:fillRect/>
                     </a:stretch>

</xml_diff>

<commit_message>
Adding class diagram version and more useable version of sandy map
</commit_message>
<xml_diff>
--- a/ExternalReosurces/Documentation/GDD.docx
+++ b/ExternalReosurces/Documentation/GDD.docx
@@ -6004,12 +6004,12 @@
             <wp:extent cx="5943600" cy="5570794"/>
             <wp:effectExtent b="0" l="0" r="0" t="0"/>
             <wp:wrapTopAndBottom distB="0" distT="0"/>
-            <wp:docPr descr="weapons_view_overall.png" id="4" name="image08.png"/>
+            <wp:docPr descr="weapons_view_overall.png" id="4" name="image09.png"/>
             <a:graphic>
               <a:graphicData uri="http://schemas.openxmlformats.org/drawingml/2006/picture">
                 <pic:pic>
                   <pic:nvPicPr>
-                    <pic:cNvPr descr="weapons_view_overall.png" id="0" name="image08.png"/>
+                    <pic:cNvPr descr="weapons_view_overall.png" id="0" name="image09.png"/>
                     <pic:cNvPicPr preferRelativeResize="0"/>
                   </pic:nvPicPr>
                   <pic:blipFill>
@@ -6175,12 +6175,12 @@
             <wp:extent cx="6727825" cy="3881438"/>
             <wp:effectExtent b="0" l="0" r="0" t="0"/>
             <wp:wrapTopAndBottom distB="0" distT="0"/>
-            <wp:docPr descr="parts_view_overall.png" id="2" name="image06.png"/>
+            <wp:docPr descr="parts_view_overall.png" id="2" name="image05.png"/>
             <a:graphic>
               <a:graphicData uri="http://schemas.openxmlformats.org/drawingml/2006/picture">
                 <pic:pic>
                   <pic:nvPicPr>
-                    <pic:cNvPr descr="parts_view_overall.png" id="0" name="image06.png"/>
+                    <pic:cNvPr descr="parts_view_overall.png" id="0" name="image05.png"/>
                     <pic:cNvPicPr preferRelativeResize="0"/>
                   </pic:nvPicPr>
                   <pic:blipFill>
@@ -6372,12 +6372,12 @@
             <wp:extent cx="5943600" cy="4546600"/>
             <wp:effectExtent b="0" l="0" r="0" t="0"/>
             <wp:wrapTopAndBottom distB="0" distT="0"/>
-            <wp:docPr id="5" name="image09.png"/>
+            <wp:docPr id="5" name="image10.png"/>
             <a:graphic>
               <a:graphicData uri="http://schemas.openxmlformats.org/drawingml/2006/picture">
                 <pic:pic>
                   <pic:nvPicPr>
-                    <pic:cNvPr id="0" name="image09.png"/>
+                    <pic:cNvPr id="0" name="image10.png"/>
                     <pic:cNvPicPr preferRelativeResize="0"/>
                   </pic:nvPicPr>
                   <pic:blipFill>
@@ -6508,12 +6508,12 @@
             <wp:extent cx="5943600" cy="5943600"/>
             <wp:effectExtent b="0" l="0" r="0" t="0"/>
             <wp:wrapTopAndBottom distB="0" distT="0"/>
-            <wp:docPr descr="arena_gameplay.png" id="3" name="image07.png"/>
+            <wp:docPr descr="arena_gameplay.png" id="3" name="image08.png"/>
             <a:graphic>
               <a:graphicData uri="http://schemas.openxmlformats.org/drawingml/2006/picture">
                 <pic:pic>
                   <pic:nvPicPr>
-                    <pic:cNvPr descr="arena_gameplay.png" id="0" name="image07.png"/>
+                    <pic:cNvPr descr="arena_gameplay.png" id="0" name="image08.png"/>
                     <pic:cNvPicPr preferRelativeResize="0"/>
                   </pic:nvPicPr>
                   <pic:blipFill>

</xml_diff>